<commit_message>
Updated repo to make sure it reflected the manuscript
</commit_message>
<xml_diff>
--- a/manuscript/Stewart et al 15 RESPONSES_to_REVIEWS.docx
+++ b/manuscript/Stewart et al 15 RESPONSES_to_REVIEWS.docx
@@ -35,14 +35,10 @@
         <w:rPr>
           <w:color w:val="222222"/>
         </w:rPr>
-        <w:t>3</w:t>
-      </w:r>
-      <w:r>
-        <w:rPr>
-          <w:color w:val="222222"/>
-        </w:rPr>
-        <w:t>0</w:t>
-      </w:r>
+        <w:t>28</w:t>
+      </w:r>
+      <w:bookmarkStart w:id="0" w:name="_GoBack"/>
+      <w:bookmarkEnd w:id="0"/>
       <w:r>
         <w:rPr>
           <w:color w:val="222222"/>
@@ -156,13 +152,7 @@
         <w:rPr>
           <w:color w:val="222222"/>
         </w:rPr>
-        <w:t>Associate Editor</w:t>
-      </w:r>
-      <w:r>
-        <w:rPr>
-          <w:color w:val="222222"/>
-        </w:rPr>
-        <w:t xml:space="preserve"> </w:t>
+        <w:t xml:space="preserve">Associate Editor </w:t>
       </w:r>
       <w:r>
         <w:rPr>
@@ -653,10 +643,7 @@
         <w:t xml:space="preserve"> to</w:t>
       </w:r>
       <w:r>
-        <w:t>.</w:t>
-      </w:r>
-      <w:r>
-        <w:t xml:space="preserve">  Trailing line numbers refer to the newly submitted manuscript.)</w:t>
+        <w:t>.  Trailing line numbers refer to the newly submitted manuscript.)</w:t>
       </w:r>
     </w:p>
     <w:p>
@@ -1325,7 +1312,13 @@
         <w:t>Lines 227-231</w:t>
       </w:r>
       <w:r>
-        <w:t xml:space="preserve"> – Fixed.  It appears that our intent was not clear with the last sentence in this paragraph.  The paragraph is about problems ageing fish with scales and how that is likely related to crowded circuli at the scale margin.  The last sentence is intended to provide credence that </w:t>
+        <w:t xml:space="preserve"> – Fixed.  It appears that our intent was not clear with the last sentence in this paragraph.  The paragraph is about problems</w:t>
+      </w:r>
+      <w:r>
+        <w:t xml:space="preserve"> estimating the age of</w:t>
+      </w:r>
+      <w:r>
+        <w:t xml:space="preserve"> fish with scales and how that is likely related to crowded circuli at the scale margin.  The last sentence is intended to provide credence that </w:t>
       </w:r>
       <w:r>
         <w:t xml:space="preserve">somatic fish </w:t>
@@ -1360,7 +1353,19 @@
         <w:t>Line 232-239</w:t>
       </w:r>
       <w:r>
-        <w:t xml:space="preserve"> – We do not feel that this paragraph needs to be augmented per the reviewer’s request.  Our intent here is to be as transparent as possible about the problems that we encountered while ageing these fish so that the reader can be cognizant of this while interpreting our results and planning future studies.  We </w:t>
+        <w:t xml:space="preserve"> – We do not feel that this paragraph needs to be augmented per the reviewer’s request.  Our intent here is to be as transparent as possible about the problems that we encountered while </w:t>
+      </w:r>
+      <w:r>
+        <w:t xml:space="preserve">estimating the </w:t>
+      </w:r>
+      <w:r>
+        <w:t>age</w:t>
+      </w:r>
+      <w:r>
+        <w:t xml:space="preserve"> of</w:t>
+      </w:r>
+      <w:r>
+        <w:t xml:space="preserve"> these fish so that the reader can be cognizant of this while interpreting our results and planning future studies.  We </w:t>
       </w:r>
       <w:r>
         <w:t>believe that</w:t>
@@ -1662,6 +1667,40 @@
         <w:rPr>
           <w:i/>
         </w:rPr>
+        <w:t xml:space="preserve">Throughout </w:t>
+      </w:r>
+      <w:r>
+        <w:t>– Updated software version numbers to latest releases.</w:t>
+      </w:r>
+    </w:p>
+    <w:p>
+      <w:pPr>
+        <w:ind w:left="360" w:hanging="360"/>
+      </w:pPr>
+      <w:r>
+        <w:rPr>
+          <w:i/>
+        </w:rPr>
+        <w:t xml:space="preserve">References and throughout </w:t>
+      </w:r>
+      <w:r>
+        <w:t xml:space="preserve">– Replaced the Ogle (2015) reference to a draft chapter on a webpage to the in press (will be released </w:t>
+      </w:r>
+      <w:r>
+        <w:t>in 2015</w:t>
+      </w:r>
+      <w:r>
+        <w:t>) book by Ogle.</w:t>
+      </w:r>
+    </w:p>
+    <w:p>
+      <w:pPr>
+        <w:ind w:left="360" w:hanging="360"/>
+      </w:pPr>
+      <w:r>
+        <w:rPr>
+          <w:i/>
+        </w:rPr>
         <w:t>Line 29</w:t>
       </w:r>
       <w:r>
@@ -1964,6 +2003,20 @@
       </w:r>
       <w:r>
         <w:t>]</w:t>
+      </w:r>
+    </w:p>
+    <w:p>
+      <w:pPr>
+        <w:ind w:left="360" w:hanging="360"/>
+      </w:pPr>
+      <w:r>
+        <w:rPr>
+          <w:i/>
+        </w:rPr>
+        <w:t xml:space="preserve">Figure 1 </w:t>
+      </w:r>
+      <w:r>
+        <w:t>– Changed title to reflect modifications to the figure requested by Reviewer 2.</w:t>
       </w:r>
     </w:p>
     <w:p>
@@ -2099,8 +2152,6 @@
       <w:r>
         <w:t xml:space="preserve"> 46:697-708.</w:t>
       </w:r>
-      <w:bookmarkStart w:id="0" w:name="_GoBack"/>
-      <w:bookmarkEnd w:id="0"/>
     </w:p>
     <w:sectPr>
       <w:footerReference w:type="even" r:id="rId9"/>

</xml_diff>